<commit_message>
Normalize header, add last pages
</commit_message>
<xml_diff>
--- a/Marc Automatisme Suivi2.docx
+++ b/Marc Automatisme Suivi2.docx
@@ -133,7 +133,7 @@
           <w:sz w:val="28"/>
           <w:shd w:fill="auto" w:val="clear"/>
         </w:rPr>
-        <w:t xml:space="preserve">-Infos sur navbar</w:t>
+        <w:t xml:space="preserve">-</w:t>
       </w:r>
     </w:p>
     <w:p>
@@ -180,12 +180,7 @@
           <w:shd w:fill="auto" w:val="clear"/>
         </w:rPr>
       </w:pPr>
-    </w:p>
-    <w:p>
-      <w:pPr>
-        <w:spacing w:before="0" w:after="160" w:line="259"/>
-        <w:ind w:right="0" w:left="0" w:firstLine="0"/>
-        <w:jc w:val="left"/>
+      <w:r>
         <w:rPr>
           <w:rFonts w:ascii="Calibri" w:hAnsi="Calibri" w:cs="Calibri" w:eastAsia="Calibri"/>
           <w:color w:val="auto"/>
@@ -194,8 +189,55 @@
           <w:sz w:val="28"/>
           <w:shd w:fill="auto" w:val="clear"/>
         </w:rPr>
-      </w:pPr>
-      <w:r>
+        <w:t xml:space="preserve">II.Pages/éléments manquants:</w:t>
+      </w:r>
+    </w:p>
+    <w:p>
+      <w:pPr>
+        <w:spacing w:before="0" w:after="160" w:line="259"/>
+        <w:ind w:right="0" w:left="0" w:firstLine="0"/>
+        <w:jc w:val="left"/>
+        <w:rPr>
+          <w:rFonts w:ascii="Calibri" w:hAnsi="Calibri" w:cs="Calibri" w:eastAsia="Calibri"/>
+          <w:color w:val="auto"/>
+          <w:spacing w:val="0"/>
+          <w:position w:val="0"/>
+          <w:sz w:val="36"/>
+          <w:shd w:fill="auto" w:val="clear"/>
+        </w:rPr>
+      </w:pPr>
+    </w:p>
+    <w:p>
+      <w:pPr>
+        <w:spacing w:before="0" w:after="160" w:line="259"/>
+        <w:ind w:right="0" w:left="0" w:firstLine="0"/>
+        <w:jc w:val="left"/>
+        <w:rPr>
+          <w:rFonts w:ascii="Calibri" w:hAnsi="Calibri" w:cs="Calibri" w:eastAsia="Calibri"/>
+          <w:color w:val="auto"/>
+          <w:spacing w:val="0"/>
+          <w:position w:val="0"/>
+          <w:sz w:val="36"/>
+          <w:shd w:fill="auto" w:val="clear"/>
+        </w:rPr>
+      </w:pPr>
+      <w:r>
+        <w:rPr>
+          <w:rFonts w:ascii="Calibri" w:hAnsi="Calibri" w:cs="Calibri" w:eastAsia="Calibri"/>
+          <w:color w:val="auto"/>
+          <w:spacing w:val="0"/>
+          <w:position w:val="0"/>
+          <w:sz w:val="36"/>
+          <w:shd w:fill="auto" w:val="clear"/>
+        </w:rPr>
+        <w:t xml:space="preserve">III.Normalisation:</w:t>
+      </w:r>
+    </w:p>
+    <w:p>
+      <w:pPr>
+        <w:spacing w:before="0" w:after="160" w:line="259"/>
+        <w:ind w:right="0" w:left="0" w:firstLine="0"/>
+        <w:jc w:val="left"/>
         <w:rPr>
           <w:rFonts w:ascii="Calibri" w:hAnsi="Calibri" w:cs="Calibri" w:eastAsia="Calibri"/>
           <w:color w:val="auto"/>
@@ -204,14 +246,8 @@
           <w:sz w:val="28"/>
           <w:shd w:fill="auto" w:val="clear"/>
         </w:rPr>
-        <w:t xml:space="preserve">II.Pages/éléments manquants:</w:t>
-      </w:r>
-    </w:p>
-    <w:p>
-      <w:pPr>
-        <w:spacing w:before="0" w:after="160" w:line="259"/>
-        <w:ind w:right="0" w:left="0" w:firstLine="0"/>
-        <w:jc w:val="left"/>
+      </w:pPr>
+      <w:r>
         <w:rPr>
           <w:rFonts w:ascii="Calibri" w:hAnsi="Calibri" w:cs="Calibri" w:eastAsia="Calibri"/>
           <w:color w:val="auto"/>
@@ -220,8 +256,14 @@
           <w:sz w:val="28"/>
           <w:shd w:fill="auto" w:val="clear"/>
         </w:rPr>
-      </w:pPr>
-      <w:r>
+        <w:t xml:space="preserve">-Tailles d'images</w:t>
+      </w:r>
+    </w:p>
+    <w:p>
+      <w:pPr>
+        <w:spacing w:before="0" w:after="160" w:line="259"/>
+        <w:ind w:right="0" w:left="0" w:firstLine="0"/>
+        <w:jc w:val="left"/>
         <w:rPr>
           <w:rFonts w:ascii="Calibri" w:hAnsi="Calibri" w:cs="Calibri" w:eastAsia="Calibri"/>
           <w:color w:val="auto"/>
@@ -230,14 +272,8 @@
           <w:sz w:val="28"/>
           <w:shd w:fill="auto" w:val="clear"/>
         </w:rPr>
-        <w:t xml:space="preserve">-Services</w:t>
-      </w:r>
-    </w:p>
-    <w:p>
-      <w:pPr>
-        <w:spacing w:before="0" w:after="160" w:line="259"/>
-        <w:ind w:right="0" w:left="0" w:firstLine="0"/>
-        <w:jc w:val="left"/>
+      </w:pPr>
+      <w:r>
         <w:rPr>
           <w:rFonts w:ascii="Calibri" w:hAnsi="Calibri" w:cs="Calibri" w:eastAsia="Calibri"/>
           <w:color w:val="auto"/>
@@ -246,8 +282,14 @@
           <w:sz w:val="28"/>
           <w:shd w:fill="auto" w:val="clear"/>
         </w:rPr>
-      </w:pPr>
-      <w:r>
+        <w:t xml:space="preserve">-Background-color de certaines images</w:t>
+      </w:r>
+    </w:p>
+    <w:p>
+      <w:pPr>
+        <w:spacing w:before="0" w:after="160" w:line="259"/>
+        <w:ind w:right="0" w:left="0" w:firstLine="0"/>
+        <w:jc w:val="left"/>
         <w:rPr>
           <w:rFonts w:ascii="Calibri" w:hAnsi="Calibri" w:cs="Calibri" w:eastAsia="Calibri"/>
           <w:color w:val="auto"/>
@@ -256,14 +298,8 @@
           <w:sz w:val="28"/>
           <w:shd w:fill="auto" w:val="clear"/>
         </w:rPr>
-        <w:t xml:space="preserve">-Dépannage</w:t>
-      </w:r>
-    </w:p>
-    <w:p>
-      <w:pPr>
-        <w:spacing w:before="0" w:after="160" w:line="259"/>
-        <w:ind w:right="0" w:left="0" w:firstLine="0"/>
-        <w:jc w:val="left"/>
+      </w:pPr>
+      <w:r>
         <w:rPr>
           <w:rFonts w:ascii="Calibri" w:hAnsi="Calibri" w:cs="Calibri" w:eastAsia="Calibri"/>
           <w:color w:val="auto"/>
@@ -272,8 +308,14 @@
           <w:sz w:val="28"/>
           <w:shd w:fill="auto" w:val="clear"/>
         </w:rPr>
-      </w:pPr>
-      <w:r>
+        <w:t xml:space="preserve">-footer links: active</w:t>
+      </w:r>
+    </w:p>
+    <w:p>
+      <w:pPr>
+        <w:spacing w:before="0" w:after="160" w:line="259"/>
+        <w:ind w:right="0" w:left="0" w:firstLine="0"/>
+        <w:jc w:val="left"/>
         <w:rPr>
           <w:rFonts w:ascii="Calibri" w:hAnsi="Calibri" w:cs="Calibri" w:eastAsia="Calibri"/>
           <w:color w:val="auto"/>
@@ -282,8 +324,7 @@
           <w:sz w:val="28"/>
           <w:shd w:fill="auto" w:val="clear"/>
         </w:rPr>
-        <w:t xml:space="preserve">-Contrats d'entretien</w:t>
-      </w:r>
+      </w:pPr>
     </w:p>
     <w:p>
       <w:pPr>
@@ -308,7 +349,100 @@
           <w:sz w:val="28"/>
           <w:shd w:fill="auto" w:val="clear"/>
         </w:rPr>
-        <w:t xml:space="preserve">-Footer (mentions légales, infos)</w:t>
+        <w:t xml:space="preserve">IV.Style:</w:t>
+      </w:r>
+    </w:p>
+    <w:p>
+      <w:pPr>
+        <w:spacing w:before="0" w:after="160" w:line="259"/>
+        <w:ind w:right="0" w:left="0" w:firstLine="0"/>
+        <w:jc w:val="left"/>
+        <w:rPr>
+          <w:rFonts w:ascii="Calibri" w:hAnsi="Calibri" w:cs="Calibri" w:eastAsia="Calibri"/>
+          <w:color w:val="auto"/>
+          <w:spacing w:val="0"/>
+          <w:position w:val="0"/>
+          <w:sz w:val="28"/>
+          <w:shd w:fill="auto" w:val="clear"/>
+        </w:rPr>
+      </w:pPr>
+    </w:p>
+    <w:p>
+      <w:pPr>
+        <w:spacing w:before="0" w:after="160" w:line="259"/>
+        <w:ind w:right="0" w:left="0" w:firstLine="0"/>
+        <w:jc w:val="left"/>
+        <w:rPr>
+          <w:rFonts w:ascii="Calibri" w:hAnsi="Calibri" w:cs="Calibri" w:eastAsia="Calibri"/>
+          <w:color w:val="auto"/>
+          <w:spacing w:val="0"/>
+          <w:position w:val="0"/>
+          <w:sz w:val="28"/>
+          <w:shd w:fill="auto" w:val="clear"/>
+        </w:rPr>
+      </w:pPr>
+      <w:r>
+        <w:rPr>
+          <w:rFonts w:ascii="Calibri" w:hAnsi="Calibri" w:cs="Calibri" w:eastAsia="Calibri"/>
+          <w:color w:val="auto"/>
+          <w:spacing w:val="0"/>
+          <w:position w:val="0"/>
+          <w:sz w:val="28"/>
+          <w:shd w:fill="auto" w:val="clear"/>
+        </w:rPr>
+        <w:t xml:space="preserve">V.Responsive:</w:t>
+      </w:r>
+    </w:p>
+    <w:p>
+      <w:pPr>
+        <w:spacing w:before="0" w:after="160" w:line="259"/>
+        <w:ind w:right="0" w:left="0" w:firstLine="0"/>
+        <w:jc w:val="left"/>
+        <w:rPr>
+          <w:rFonts w:ascii="Calibri" w:hAnsi="Calibri" w:cs="Calibri" w:eastAsia="Calibri"/>
+          <w:color w:val="auto"/>
+          <w:spacing w:val="0"/>
+          <w:position w:val="0"/>
+          <w:sz w:val="28"/>
+          <w:shd w:fill="auto" w:val="clear"/>
+        </w:rPr>
+      </w:pPr>
+      <w:r>
+        <w:rPr>
+          <w:rFonts w:ascii="Calibri" w:hAnsi="Calibri" w:cs="Calibri" w:eastAsia="Calibri"/>
+          <w:color w:val="auto"/>
+          <w:spacing w:val="0"/>
+          <w:position w:val="0"/>
+          <w:sz w:val="28"/>
+          <w:shd w:fill="auto" w:val="clear"/>
+        </w:rPr>
+        <w:t xml:space="preserve">-prestations last card: size responsive</w:t>
+      </w:r>
+    </w:p>
+    <w:p>
+      <w:pPr>
+        <w:spacing w:before="0" w:after="160" w:line="259"/>
+        <w:ind w:right="0" w:left="0" w:firstLine="0"/>
+        <w:jc w:val="left"/>
+        <w:rPr>
+          <w:rFonts w:ascii="Calibri" w:hAnsi="Calibri" w:cs="Calibri" w:eastAsia="Calibri"/>
+          <w:color w:val="auto"/>
+          <w:spacing w:val="0"/>
+          <w:position w:val="0"/>
+          <w:sz w:val="28"/>
+          <w:shd w:fill="auto" w:val="clear"/>
+        </w:rPr>
+      </w:pPr>
+      <w:r>
+        <w:rPr>
+          <w:rFonts w:ascii="Calibri" w:hAnsi="Calibri" w:cs="Calibri" w:eastAsia="Calibri"/>
+          <w:color w:val="auto"/>
+          <w:spacing w:val="0"/>
+          <w:position w:val="0"/>
+          <w:sz w:val="28"/>
+          <w:shd w:fill="auto" w:val="clear"/>
+        </w:rPr>
+        <w:t xml:space="preserve">-on iphone6+, blank white line after header -&gt; change body background-color to blue, not ideal</w:t>
       </w:r>
     </w:p>
     <w:p>
@@ -325,218 +459,6 @@
           <w:shd w:fill="auto" w:val="clear"/>
         </w:rPr>
       </w:pPr>
-      <w:r>
-        <w:rPr>
-          <w:rFonts w:ascii="Calibri" w:hAnsi="Calibri" w:cs="Calibri" w:eastAsia="Calibri"/>
-          <w:color w:val="auto"/>
-          <w:spacing w:val="0"/>
-          <w:position w:val="0"/>
-          <w:sz w:val="28"/>
-          <w:shd w:fill="auto" w:val="clear"/>
-        </w:rPr>
-        <w:t xml:space="preserve">-Réalisations</w:t>
-      </w:r>
-    </w:p>
-    <w:p>
-      <w:pPr>
-        <w:spacing w:before="0" w:after="160" w:line="259"/>
-        <w:ind w:right="0" w:left="0" w:firstLine="0"/>
-        <w:jc w:val="left"/>
-        <w:rPr>
-          <w:rFonts w:ascii="Calibri" w:hAnsi="Calibri" w:cs="Calibri" w:eastAsia="Calibri"/>
-          <w:color w:val="auto"/>
-          <w:spacing w:val="0"/>
-          <w:position w:val="0"/>
-          <w:sz w:val="36"/>
-          <w:shd w:fill="auto" w:val="clear"/>
-        </w:rPr>
-      </w:pPr>
-    </w:p>
-    <w:p>
-      <w:pPr>
-        <w:spacing w:before="0" w:after="160" w:line="259"/>
-        <w:ind w:right="0" w:left="0" w:firstLine="0"/>
-        <w:jc w:val="left"/>
-        <w:rPr>
-          <w:rFonts w:ascii="Calibri" w:hAnsi="Calibri" w:cs="Calibri" w:eastAsia="Calibri"/>
-          <w:color w:val="auto"/>
-          <w:spacing w:val="0"/>
-          <w:position w:val="0"/>
-          <w:sz w:val="36"/>
-          <w:shd w:fill="auto" w:val="clear"/>
-        </w:rPr>
-      </w:pPr>
-      <w:r>
-        <w:rPr>
-          <w:rFonts w:ascii="Calibri" w:hAnsi="Calibri" w:cs="Calibri" w:eastAsia="Calibri"/>
-          <w:color w:val="auto"/>
-          <w:spacing w:val="0"/>
-          <w:position w:val="0"/>
-          <w:sz w:val="36"/>
-          <w:shd w:fill="auto" w:val="clear"/>
-        </w:rPr>
-        <w:t xml:space="preserve">III.Normalisation:</w:t>
-      </w:r>
-    </w:p>
-    <w:p>
-      <w:pPr>
-        <w:spacing w:before="0" w:after="160" w:line="259"/>
-        <w:ind w:right="0" w:left="0" w:firstLine="0"/>
-        <w:jc w:val="left"/>
-        <w:rPr>
-          <w:rFonts w:ascii="Calibri" w:hAnsi="Calibri" w:cs="Calibri" w:eastAsia="Calibri"/>
-          <w:color w:val="auto"/>
-          <w:spacing w:val="0"/>
-          <w:position w:val="0"/>
-          <w:sz w:val="28"/>
-          <w:shd w:fill="auto" w:val="clear"/>
-        </w:rPr>
-      </w:pPr>
-      <w:r>
-        <w:rPr>
-          <w:rFonts w:ascii="Calibri" w:hAnsi="Calibri" w:cs="Calibri" w:eastAsia="Calibri"/>
-          <w:color w:val="auto"/>
-          <w:spacing w:val="0"/>
-          <w:position w:val="0"/>
-          <w:sz w:val="28"/>
-          <w:shd w:fill="auto" w:val="clear"/>
-        </w:rPr>
-        <w:t xml:space="preserve">-Tailles d'images</w:t>
-      </w:r>
-    </w:p>
-    <w:p>
-      <w:pPr>
-        <w:spacing w:before="0" w:after="160" w:line="259"/>
-        <w:ind w:right="0" w:left="0" w:firstLine="0"/>
-        <w:jc w:val="left"/>
-        <w:rPr>
-          <w:rFonts w:ascii="Calibri" w:hAnsi="Calibri" w:cs="Calibri" w:eastAsia="Calibri"/>
-          <w:color w:val="auto"/>
-          <w:spacing w:val="0"/>
-          <w:position w:val="0"/>
-          <w:sz w:val="28"/>
-          <w:shd w:fill="auto" w:val="clear"/>
-        </w:rPr>
-      </w:pPr>
-      <w:r>
-        <w:rPr>
-          <w:rFonts w:ascii="Calibri" w:hAnsi="Calibri" w:cs="Calibri" w:eastAsia="Calibri"/>
-          <w:color w:val="auto"/>
-          <w:spacing w:val="0"/>
-          <w:position w:val="0"/>
-          <w:sz w:val="28"/>
-          <w:shd w:fill="auto" w:val="clear"/>
-        </w:rPr>
-        <w:t xml:space="preserve">-Background-color de certaines images</w:t>
-      </w:r>
-    </w:p>
-    <w:p>
-      <w:pPr>
-        <w:spacing w:before="0" w:after="160" w:line="259"/>
-        <w:ind w:right="0" w:left="0" w:firstLine="0"/>
-        <w:jc w:val="left"/>
-        <w:rPr>
-          <w:rFonts w:ascii="Calibri" w:hAnsi="Calibri" w:cs="Calibri" w:eastAsia="Calibri"/>
-          <w:color w:val="auto"/>
-          <w:spacing w:val="0"/>
-          <w:position w:val="0"/>
-          <w:sz w:val="28"/>
-          <w:shd w:fill="auto" w:val="clear"/>
-        </w:rPr>
-      </w:pPr>
-    </w:p>
-    <w:p>
-      <w:pPr>
-        <w:spacing w:before="0" w:after="160" w:line="259"/>
-        <w:ind w:right="0" w:left="0" w:firstLine="0"/>
-        <w:jc w:val="left"/>
-        <w:rPr>
-          <w:rFonts w:ascii="Calibri" w:hAnsi="Calibri" w:cs="Calibri" w:eastAsia="Calibri"/>
-          <w:color w:val="auto"/>
-          <w:spacing w:val="0"/>
-          <w:position w:val="0"/>
-          <w:sz w:val="28"/>
-          <w:shd w:fill="auto" w:val="clear"/>
-        </w:rPr>
-      </w:pPr>
-      <w:r>
-        <w:rPr>
-          <w:rFonts w:ascii="Calibri" w:hAnsi="Calibri" w:cs="Calibri" w:eastAsia="Calibri"/>
-          <w:color w:val="auto"/>
-          <w:spacing w:val="0"/>
-          <w:position w:val="0"/>
-          <w:sz w:val="28"/>
-          <w:shd w:fill="auto" w:val="clear"/>
-        </w:rPr>
-        <w:t xml:space="preserve">IV.Style:</w:t>
-      </w:r>
-    </w:p>
-    <w:p>
-      <w:pPr>
-        <w:spacing w:before="0" w:after="160" w:line="259"/>
-        <w:ind w:right="0" w:left="0" w:firstLine="0"/>
-        <w:jc w:val="left"/>
-        <w:rPr>
-          <w:rFonts w:ascii="Calibri" w:hAnsi="Calibri" w:cs="Calibri" w:eastAsia="Calibri"/>
-          <w:color w:val="auto"/>
-          <w:spacing w:val="0"/>
-          <w:position w:val="0"/>
-          <w:sz w:val="28"/>
-          <w:shd w:fill="auto" w:val="clear"/>
-        </w:rPr>
-      </w:pPr>
-      <w:r>
-        <w:rPr>
-          <w:rFonts w:ascii="Calibri" w:hAnsi="Calibri" w:cs="Calibri" w:eastAsia="Calibri"/>
-          <w:color w:val="auto"/>
-          <w:spacing w:val="0"/>
-          <w:position w:val="0"/>
-          <w:sz w:val="28"/>
-          <w:shd w:fill="auto" w:val="clear"/>
-        </w:rPr>
-        <w:t xml:space="preserve">-animations: centered images animated instantly</w:t>
-      </w:r>
-    </w:p>
-    <w:p>
-      <w:pPr>
-        <w:spacing w:before="0" w:after="160" w:line="259"/>
-        <w:ind w:right="0" w:left="0" w:firstLine="0"/>
-        <w:jc w:val="left"/>
-        <w:rPr>
-          <w:rFonts w:ascii="Calibri" w:hAnsi="Calibri" w:cs="Calibri" w:eastAsia="Calibri"/>
-          <w:color w:val="auto"/>
-          <w:spacing w:val="0"/>
-          <w:position w:val="0"/>
-          <w:sz w:val="28"/>
-          <w:shd w:fill="auto" w:val="clear"/>
-        </w:rPr>
-      </w:pPr>
-    </w:p>
-    <w:p>
-      <w:pPr>
-        <w:spacing w:before="0" w:after="160" w:line="259"/>
-        <w:ind w:right="0" w:left="0" w:firstLine="0"/>
-        <w:jc w:val="left"/>
-        <w:rPr>
-          <w:rFonts w:ascii="Calibri" w:hAnsi="Calibri" w:cs="Calibri" w:eastAsia="Calibri"/>
-          <w:color w:val="auto"/>
-          <w:spacing w:val="0"/>
-          <w:position w:val="0"/>
-          <w:sz w:val="28"/>
-          <w:shd w:fill="auto" w:val="clear"/>
-        </w:rPr>
-      </w:pPr>
-      <w:r>
-        <w:rPr>
-          <w:rFonts w:ascii="Calibri" w:hAnsi="Calibri" w:cs="Calibri" w:eastAsia="Calibri"/>
-          <w:color w:val="auto"/>
-          <w:spacing w:val="0"/>
-          <w:position w:val="0"/>
-          <w:sz w:val="28"/>
-          <w:shd w:fill="auto" w:val="clear"/>
-        </w:rPr>
-        <w:t xml:space="preserve">V.Responsive:</w:t>
-      </w:r>
     </w:p>
     <w:p>
       <w:pPr>
@@ -682,6 +604,32 @@
           <w:shd w:fill="auto" w:val="clear"/>
         </w:rPr>
         <w:t xml:space="preserve">-use new tags ?</w:t>
+      </w:r>
+    </w:p>
+    <w:p>
+      <w:pPr>
+        <w:spacing w:before="0" w:after="160" w:line="259"/>
+        <w:ind w:right="0" w:left="0" w:firstLine="0"/>
+        <w:jc w:val="left"/>
+        <w:rPr>
+          <w:rFonts w:ascii="Calibri" w:hAnsi="Calibri" w:cs="Calibri" w:eastAsia="Calibri"/>
+          <w:color w:val="auto"/>
+          <w:spacing w:val="0"/>
+          <w:position w:val="0"/>
+          <w:sz w:val="36"/>
+          <w:shd w:fill="auto" w:val="clear"/>
+        </w:rPr>
+      </w:pPr>
+      <w:r>
+        <w:rPr>
+          <w:rFonts w:ascii="Calibri" w:hAnsi="Calibri" w:cs="Calibri" w:eastAsia="Calibri"/>
+          <w:color w:val="auto"/>
+          <w:spacing w:val="0"/>
+          <w:position w:val="0"/>
+          <w:sz w:val="36"/>
+          <w:shd w:fill="auto" w:val="clear"/>
+        </w:rPr>
+        <w:t xml:space="preserve">-alt on images</w:t>
       </w:r>
     </w:p>
     <w:p>
@@ -3428,7 +3376,7 @@
       <w:pPr>
         <w:numPr>
           <w:ilvl w:val="0"/>
-          <w:numId w:val="3"/>
+          <w:numId w:val="5"/>
         </w:numPr>
         <w:tabs>
           <w:tab w:val="left" w:pos="720" w:leader="none"/>
@@ -3461,7 +3409,7 @@
       <w:pPr>
         <w:numPr>
           <w:ilvl w:val="0"/>
-          <w:numId w:val="3"/>
+          <w:numId w:val="5"/>
         </w:numPr>
         <w:tabs>
           <w:tab w:val="left" w:pos="1440" w:leader="none"/>
@@ -3494,7 +3442,7 @@
       <w:pPr>
         <w:numPr>
           <w:ilvl w:val="0"/>
-          <w:numId w:val="3"/>
+          <w:numId w:val="5"/>
         </w:numPr>
         <w:tabs>
           <w:tab w:val="left" w:pos="2160" w:leader="none"/>
@@ -3527,7 +3475,7 @@
       <w:pPr>
         <w:numPr>
           <w:ilvl w:val="0"/>
-          <w:numId w:val="3"/>
+          <w:numId w:val="5"/>
         </w:numPr>
         <w:tabs>
           <w:tab w:val="left" w:pos="2160" w:leader="none"/>
@@ -3560,7 +3508,7 @@
       <w:pPr>
         <w:numPr>
           <w:ilvl w:val="0"/>
-          <w:numId w:val="3"/>
+          <w:numId w:val="5"/>
         </w:numPr>
         <w:tabs>
           <w:tab w:val="left" w:pos="2160" w:leader="none"/>
@@ -3593,7 +3541,7 @@
       <w:pPr>
         <w:numPr>
           <w:ilvl w:val="0"/>
-          <w:numId w:val="3"/>
+          <w:numId w:val="5"/>
         </w:numPr>
         <w:tabs>
           <w:tab w:val="left" w:pos="1440" w:leader="none"/>
@@ -3626,7 +3574,7 @@
       <w:pPr>
         <w:numPr>
           <w:ilvl w:val="0"/>
-          <w:numId w:val="3"/>
+          <w:numId w:val="5"/>
         </w:numPr>
         <w:tabs>
           <w:tab w:val="left" w:pos="2160" w:leader="none"/>
@@ -3659,7 +3607,7 @@
       <w:pPr>
         <w:numPr>
           <w:ilvl w:val="0"/>
-          <w:numId w:val="3"/>
+          <w:numId w:val="5"/>
         </w:numPr>
         <w:tabs>
           <w:tab w:val="left" w:pos="2160" w:leader="none"/>
@@ -3692,7 +3640,7 @@
       <w:pPr>
         <w:numPr>
           <w:ilvl w:val="0"/>
-          <w:numId w:val="3"/>
+          <w:numId w:val="5"/>
         </w:numPr>
         <w:tabs>
           <w:tab w:val="left" w:pos="2160" w:leader="none"/>
@@ -3725,7 +3673,7 @@
       <w:pPr>
         <w:numPr>
           <w:ilvl w:val="0"/>
-          <w:numId w:val="3"/>
+          <w:numId w:val="5"/>
         </w:numPr>
         <w:tabs>
           <w:tab w:val="left" w:pos="2160" w:leader="none"/>
@@ -4219,7 +4167,7 @@
       <w:lvlText w:val="•"/>
     </w:lvl>
   </w:abstractNum>
-  <w:num w:numId="3">
+  <w:num w:numId="5">
     <w:abstractNumId w:val="0"/>
   </w:num>
 </w:numbering>

</xml_diff>